<commit_message>
Updates to Concept Brochure
</commit_message>
<xml_diff>
--- a/SUMMERGAMECONCEPT2025.docx
+++ b/SUMMERGAMECONCEPT2025.docx
@@ -158,7 +158,7 @@
         </w:numPr>
       </w:pPr>
       <w:r>
-        <w:t>Important Themes</w:t>
+        <w:t>Summer Goal</w:t>
       </w:r>
     </w:p>
     <w:p>
@@ -170,7 +170,7 @@
         </w:numPr>
       </w:pPr>
       <w:r>
-        <w:t>Story Concept</w:t>
+        <w:t>Important Themes</w:t>
       </w:r>
     </w:p>
     <w:p>
@@ -182,7 +182,7 @@
         </w:numPr>
       </w:pPr>
       <w:r>
-        <w:t>Summer Goal</w:t>
+        <w:t>Story Concept</w:t>
       </w:r>
     </w:p>
     <w:p>
@@ -214,15 +214,7 @@
       </w:r>
       <w:proofErr w:type="gramEnd"/>
       <w:r>
-        <w:t xml:space="preserve"> Build </w:t>
-      </w:r>
-      <w:proofErr w:type="gramStart"/>
-      <w:r>
-        <w:t>Onto</w:t>
-      </w:r>
-      <w:proofErr w:type="gramEnd"/>
-      <w:r>
-        <w:t xml:space="preserve"> Breaking Red</w:t>
+        <w:t xml:space="preserve"> Build Onto Breaking Red</w:t>
       </w:r>
     </w:p>
     <w:p>
@@ -251,92 +243,172 @@
     </w:p>
     <w:p/>
     <w:p/>
+    <w:p>
+      <w:r>
+        <w:rPr>
+          <w:color w:val="FF0000"/>
+        </w:rPr>
+        <w:t xml:space="preserve">1. </w:t>
+      </w:r>
+      <w:r>
+        <w:rPr>
+          <w:color w:val="FF0000"/>
+        </w:rPr>
+        <w:t xml:space="preserve">BROAD </w:t>
+      </w:r>
+      <w:r>
+        <w:rPr>
+          <w:color w:val="FF0000"/>
+        </w:rPr>
+        <w:t>CONCEPT</w:t>
+      </w:r>
+      <w:r>
+        <w:t xml:space="preserve">:  Space Station 13, but it's </w:t>
+      </w:r>
+      <w:proofErr w:type="spellStart"/>
+      <w:r>
+        <w:t>Morrowind</w:t>
+      </w:r>
+      <w:proofErr w:type="spellEnd"/>
+      <w:r>
+        <w:t xml:space="preserve">.  EVERYTHING </w:t>
+      </w:r>
+      <w:proofErr w:type="gramStart"/>
+      <w:r>
+        <w:t>interactable</w:t>
+      </w:r>
+      <w:proofErr w:type="gramEnd"/>
+      <w:r>
+        <w:t xml:space="preserve">.  Trees can be </w:t>
+      </w:r>
+      <w:proofErr w:type="gramStart"/>
+      <w:r>
+        <w:t>cut</w:t>
+      </w:r>
+      <w:proofErr w:type="gramEnd"/>
+      <w:r>
+        <w:t xml:space="preserve">, cabins can be built, towns can be created.  Tropical island </w:t>
+      </w:r>
+      <w:proofErr w:type="gramStart"/>
+      <w:r>
+        <w:t>town already exists</w:t>
+      </w:r>
+      <w:proofErr w:type="gramEnd"/>
+      <w:r>
+        <w:t>, needs to be protected, built up, joined, etc.  Survival-style system combined with evolving NPCs to create a "living" town.</w:t>
+      </w:r>
+      <w:r>
+        <w:t xml:space="preserve">  Basic ruleset</w:t>
+      </w:r>
+      <w:r>
+        <w:t xml:space="preserve"> for</w:t>
+      </w:r>
+      <w:r>
+        <w:t xml:space="preserve"> </w:t>
+      </w:r>
+      <w:r>
+        <w:t>the game world at large</w:t>
+      </w:r>
+      <w:r>
+        <w:t xml:space="preserve"> will be taken from the Open Gaming License (d20 dice system).</w:t>
+      </w:r>
+    </w:p>
     <w:p/>
     <w:p>
-      <w:r>
+      <w:pPr>
         <w:rPr>
           <w:color w:val="FF0000"/>
         </w:rPr>
-        <w:t xml:space="preserve">1. </w:t>
-      </w:r>
+      </w:pPr>
+    </w:p>
+    <w:p>
       <w:r>
         <w:rPr>
           <w:color w:val="FF0000"/>
         </w:rPr>
-        <w:t xml:space="preserve">BROAD </w:t>
+        <w:t>2</w:t>
       </w:r>
       <w:r>
         <w:rPr>
           <w:color w:val="FF0000"/>
         </w:rPr>
-        <w:t>CONCEPT</w:t>
-      </w:r>
-      <w:r>
-        <w:t xml:space="preserve">:  Space Station 13, but it's </w:t>
-      </w:r>
-      <w:proofErr w:type="spellStart"/>
-      <w:r>
-        <w:t>Morrowind</w:t>
-      </w:r>
-      <w:proofErr w:type="spellEnd"/>
-      <w:r>
-        <w:t xml:space="preserve">.  EVERYTHING </w:t>
+        <w:t xml:space="preserve">. </w:t>
+      </w:r>
+      <w:r>
+        <w:rPr>
+          <w:color w:val="FF0000"/>
+        </w:rPr>
+        <w:t>SUMMER GOAL</w:t>
+      </w:r>
+      <w:r>
+        <w:t xml:space="preserve">:  </w:t>
+      </w:r>
+    </w:p>
+    <w:p>
+      <w:pPr>
+        <w:ind w:firstLine="720"/>
+      </w:pPr>
+      <w:r>
+        <w:t xml:space="preserve">Build the MVP.  This means creating the tools and the systems that we will then use to build the open game world.  The tools need to be usable by everyone on the team, </w:t>
       </w:r>
       <w:proofErr w:type="gramStart"/>
       <w:r>
-        <w:t>interactable</w:t>
+        <w:t>so as to</w:t>
       </w:r>
       <w:proofErr w:type="gramEnd"/>
       <w:r>
-        <w:t xml:space="preserve">.  Trees can be </w:t>
+        <w:t xml:space="preserve"> allow for the </w:t>
       </w:r>
       <w:proofErr w:type="gramStart"/>
       <w:r>
-        <w:t>cut</w:t>
+        <w:t>mass-production</w:t>
       </w:r>
       <w:proofErr w:type="gramEnd"/>
       <w:r>
-        <w:t xml:space="preserve">, cabins can be built, towns can be created.  Tropical island </w:t>
-      </w:r>
-      <w:proofErr w:type="gramStart"/>
-      <w:r>
-        <w:t>town already exists</w:t>
-      </w:r>
-      <w:proofErr w:type="gramEnd"/>
-      <w:r>
-        <w:t xml:space="preserve">, </w:t>
-      </w:r>
-      <w:proofErr w:type="gramStart"/>
-      <w:r>
-        <w:t>needs</w:t>
-      </w:r>
-      <w:proofErr w:type="gramEnd"/>
-      <w:r>
-        <w:t xml:space="preserve"> to be protected, built up, joined, etc.  Survival-style system combined with evolving NPCs to create a "living" town.</w:t>
-      </w:r>
-      <w:r>
-        <w:t xml:space="preserve">  Basic ruleset</w:t>
-      </w:r>
-      <w:r>
-        <w:t xml:space="preserve"> for</w:t>
-      </w:r>
-      <w:r>
-        <w:t xml:space="preserve"> </w:t>
-      </w:r>
-      <w:r>
-        <w:t>the game world at large</w:t>
-      </w:r>
-      <w:r>
-        <w:t xml:space="preserve"> will be taken from the Open Gaming License (d20 dice system).</w:t>
-      </w:r>
-    </w:p>
-    <w:p/>
+        <w:t xml:space="preserve"> of open world environment</w:t>
+      </w:r>
+      <w:r>
+        <w:t>s</w:t>
+      </w:r>
+      <w:r>
+        <w:t>.</w:t>
+      </w:r>
+    </w:p>
+    <w:p>
+      <w:pPr>
+        <w:ind w:firstLine="720"/>
+      </w:pPr>
+    </w:p>
+    <w:p>
+      <w:pPr>
+        <w:ind w:firstLine="720"/>
+      </w:pPr>
+      <w:r>
+        <w:t>This is a long-term project!  Since this summer is JUST for the MVP, in the following months/years, we will then build the game world itself!</w:t>
+      </w:r>
+    </w:p>
+    <w:p>
+      <w:pPr>
+        <w:ind w:firstLine="720"/>
+      </w:pPr>
+    </w:p>
+    <w:p>
+      <w:pPr>
+        <w:ind w:firstLine="720"/>
+      </w:pPr>
+    </w:p>
     <w:p>
       <w:r>
         <w:rPr>
           <w:color w:val="FF0000"/>
         </w:rPr>
-        <w:t xml:space="preserve">2. </w:t>
+        <w:t>3</w:t>
+      </w:r>
+      <w:r>
+        <w:rPr>
+          <w:color w:val="FF0000"/>
+        </w:rPr>
+        <w:t xml:space="preserve">. </w:t>
       </w:r>
       <w:r>
         <w:rPr>
@@ -387,12 +459,19 @@
         <w:rPr>
           <w:color w:val="FF0000"/>
         </w:rPr>
-        <w:t xml:space="preserve">3. </w:t>
+        <w:lastRenderedPageBreak/>
+        <w:t>4</w:t>
       </w:r>
       <w:r>
         <w:rPr>
           <w:color w:val="FF0000"/>
         </w:rPr>
+        <w:t xml:space="preserve">. </w:t>
+      </w:r>
+      <w:r>
+        <w:rPr>
+          <w:color w:val="FF0000"/>
+        </w:rPr>
         <w:t>STORY</w:t>
       </w:r>
       <w:r>
@@ -408,27 +487,37 @@
     <w:p>
       <w:r>
         <w:tab/>
-        <w:t xml:space="preserve">You (the player) are an adventurer of the high-fantasy world of Nont!  </w:t>
-      </w:r>
-      <w:r>
-        <w:t>Recently, you’ve heard</w:t>
-      </w:r>
-      <w:r>
-        <w:t xml:space="preserve"> about a wondrous new island nation that has been making waves in the Far South of the Island Belt.  Though worried about the dangers of pirates, rival nations, and the deadly ruler of the seas </w:t>
+        <w:t xml:space="preserve">You (the player) are an adventurer of the high-fantasy world of </w:t>
       </w:r>
       <w:proofErr w:type="spellStart"/>
       <w:r>
+        <w:t>Nont</w:t>
+      </w:r>
+      <w:proofErr w:type="spellEnd"/>
+      <w:r>
+        <w:t xml:space="preserve">!  Recently, you’ve heard about a wondrous new island nation that has been making waves in the Far South of the Island Belt.  Though worried about the dangers of pirates, rival nations, and the deadly ruler of the seas </w:t>
+      </w:r>
+      <w:proofErr w:type="spellStart"/>
+      <w:r>
         <w:t>Duroden</w:t>
       </w:r>
       <w:proofErr w:type="spellEnd"/>
       <w:r>
-        <w:t>, you have decided to head to the tropical frontier and make a life for yourself on the magical island of Morania!</w:t>
+        <w:t xml:space="preserve">, you have decided to head to the tropical frontier and make a life for yourself on the magical island of </w:t>
+      </w:r>
+      <w:proofErr w:type="spellStart"/>
+      <w:r>
+        <w:t>Morania</w:t>
+      </w:r>
+      <w:proofErr w:type="spellEnd"/>
+      <w:r>
+        <w:t>!</w:t>
       </w:r>
     </w:p>
     <w:p>
       <w:r>
         <w:tab/>
-        <w:t xml:space="preserve">(There is a great deal of </w:t>
+        <w:t xml:space="preserve">There is a great deal of </w:t>
       </w:r>
       <w:proofErr w:type="gramStart"/>
       <w:r>
@@ -436,7 +525,15 @@
       </w:r>
       <w:proofErr w:type="gramEnd"/>
       <w:r>
-        <w:t xml:space="preserve"> about Morania.  A more </w:t>
+        <w:t xml:space="preserve"> about </w:t>
+      </w:r>
+      <w:proofErr w:type="spellStart"/>
+      <w:r>
+        <w:t>Morania</w:t>
+      </w:r>
+      <w:proofErr w:type="spellEnd"/>
+      <w:r>
+        <w:t xml:space="preserve">.  A more </w:t>
       </w:r>
       <w:proofErr w:type="gramStart"/>
       <w:r>
@@ -444,85 +541,17 @@
       </w:r>
       <w:proofErr w:type="gramEnd"/>
       <w:r>
-        <w:t xml:space="preserve"> summary is at the end of this document.)</w:t>
-      </w:r>
-    </w:p>
-    <w:p>
-      <w:pPr>
-        <w:rPr>
-          <w:color w:val="FF0000"/>
-        </w:rPr>
-      </w:pPr>
-    </w:p>
-    <w:p>
-      <w:r>
-        <w:rPr>
-          <w:color w:val="FF0000"/>
-        </w:rPr>
-        <w:lastRenderedPageBreak/>
-        <w:t xml:space="preserve">4. </w:t>
-      </w:r>
-      <w:r>
-        <w:rPr>
-          <w:color w:val="FF0000"/>
-        </w:rPr>
-        <w:t>SUMMER GOAL</w:t>
-      </w:r>
-      <w:r>
-        <w:t xml:space="preserve">:  </w:t>
-      </w:r>
-    </w:p>
-    <w:p>
-      <w:pPr>
-        <w:ind w:firstLine="720"/>
-      </w:pPr>
-      <w:r>
-        <w:t xml:space="preserve">Build the MVP.  This means creating the tools and the systems that we will then use to build the open game world.  The tools need to be usable by everyone on the team, </w:t>
-      </w:r>
-      <w:proofErr w:type="gramStart"/>
-      <w:r>
-        <w:t>so as to</w:t>
-      </w:r>
-      <w:proofErr w:type="gramEnd"/>
-      <w:r>
-        <w:t xml:space="preserve"> allow for the </w:t>
-      </w:r>
-      <w:proofErr w:type="gramStart"/>
-      <w:r>
-        <w:t>mass-production</w:t>
-      </w:r>
-      <w:proofErr w:type="gramEnd"/>
-      <w:r>
-        <w:t xml:space="preserve"> of open world environment</w:t>
-      </w:r>
-      <w:r>
-        <w:t>s</w:t>
-      </w:r>
-      <w:r>
-        <w:t>.</w:t>
-      </w:r>
-      <w:r>
-        <w:t xml:space="preserve">  </w:t>
-      </w:r>
-    </w:p>
-    <w:p>
-      <w:pPr>
-        <w:ind w:firstLine="720"/>
-      </w:pPr>
-      <w:r>
-        <w:t xml:space="preserve">(This is how </w:t>
-      </w:r>
-      <w:r>
-        <w:t>Bethesda</w:t>
-      </w:r>
-      <w:r>
-        <w:t xml:space="preserve"> make</w:t>
-      </w:r>
-      <w:r>
-        <w:t>s</w:t>
-      </w:r>
-      <w:r>
-        <w:t xml:space="preserve"> Elder Scrolls games!)</w:t>
+        <w:t xml:space="preserve"> but incomplete</w:t>
+      </w:r>
+      <w:r>
+        <w:t xml:space="preserve"> summary is at the end of this document.</w:t>
+      </w:r>
+    </w:p>
+    <w:p/>
+    <w:p>
+      <w:r>
+        <w:tab/>
+        <w:t>A major goal of this project is to have everyone add onto the lore themselves!</w:t>
       </w:r>
     </w:p>
     <w:p/>
@@ -840,18 +869,11 @@
     </w:p>
     <w:p/>
     <w:p/>
-    <w:p/>
-    <w:p/>
-    <w:p/>
-    <w:p/>
-    <w:p/>
-    <w:p/>
     <w:p>
       <w:r>
         <w:rPr>
           <w:color w:val="FF0000"/>
         </w:rPr>
-        <w:lastRenderedPageBreak/>
         <w:t xml:space="preserve">6. </w:t>
       </w:r>
       <w:r>
@@ -878,21 +900,7 @@
         <w:rPr>
           <w:color w:val="FF0000"/>
         </w:rPr>
-        <w:t xml:space="preserve">Build </w:t>
-      </w:r>
-      <w:proofErr w:type="gramStart"/>
-      <w:r>
-        <w:rPr>
-          <w:color w:val="FF0000"/>
-        </w:rPr>
-        <w:t>Onto</w:t>
-      </w:r>
-      <w:proofErr w:type="gramEnd"/>
-      <w:r>
-        <w:rPr>
-          <w:color w:val="FF0000"/>
-        </w:rPr>
-        <w:t xml:space="preserve"> Breaking Red</w:t>
+        <w:t>Build Onto Breaking Red</w:t>
       </w:r>
       <w:r>
         <w:rPr>
@@ -927,6 +935,7 @@
         <w:rPr>
           <w:color w:val="0070C0"/>
         </w:rPr>
+        <w:lastRenderedPageBreak/>
         <w:t xml:space="preserve">Standardized </w:t>
       </w:r>
       <w:r>
@@ -1551,29 +1560,6 @@
         <w:t>, lots of mobs</w:t>
       </w:r>
     </w:p>
-    <w:p/>
-    <w:p>
-      <w:pPr>
-        <w:rPr>
-          <w:color w:val="0070C0"/>
-        </w:rPr>
-      </w:pPr>
-    </w:p>
-    <w:p>
-      <w:pPr>
-        <w:rPr>
-          <w:color w:val="0070C0"/>
-        </w:rPr>
-      </w:pPr>
-    </w:p>
-    <w:p>
-      <w:pPr>
-        <w:rPr>
-          <w:color w:val="0070C0"/>
-        </w:rPr>
-      </w:pPr>
-    </w:p>
-    <w:p/>
     <w:p>
       <w:r>
         <w:rPr>
@@ -1614,6 +1600,7 @@
         <w:rPr>
           <w:color w:val="0070C0"/>
         </w:rPr>
+        <w:lastRenderedPageBreak/>
         <w:t>Immersive writing</w:t>
       </w:r>
       <w:r>
@@ -1777,15 +1764,7 @@
         </w:numPr>
       </w:pPr>
       <w:r>
-        <w:t xml:space="preserve">The exception will likely be the ground.  There doesn't feel like a lot of </w:t>
-      </w:r>
-      <w:proofErr w:type="gramStart"/>
-      <w:r>
-        <w:t>reason</w:t>
-      </w:r>
-      <w:proofErr w:type="gramEnd"/>
-      <w:r>
-        <w:t xml:space="preserve"> to add digging, outside of possibly a Stardew Valley-style system of digging small holes for worms, seeds, etc.</w:t>
+        <w:t>The exception will likely be the ground.  There doesn't feel like a lot of reason to add digging, outside of possibly a Stardew Valley-style system of digging small holes for worms, seeds, etc.</w:t>
       </w:r>
     </w:p>
     <w:p>
@@ -1880,7 +1859,13 @@
       </w:r>
       <w:proofErr w:type="gramEnd"/>
       <w:r>
-        <w:t xml:space="preserve"> Elder Scrolls Games, however, indoor spaces and "special" areas will consist of their own levels.  These will be accessible through doorways, allowing for space-saving breaking of physics.</w:t>
+        <w:t xml:space="preserve"> Elder Scrolls Games, however, indoor spaces and "special" areas will consist of their own </w:t>
+      </w:r>
+      <w:r>
+        <w:t>scenes</w:t>
+      </w:r>
+      <w:r>
+        <w:t>.  These will be accessible through doorways, allowing for space-saving breaking of physics.</w:t>
       </w:r>
     </w:p>
     <w:p>
@@ -1946,7 +1931,6 @@
         </w:numPr>
       </w:pPr>
       <w:r>
-        <w:lastRenderedPageBreak/>
         <w:t>Everything in the game can be based around the day-night cycle clock.  This will help time most world events.</w:t>
       </w:r>
     </w:p>
@@ -1980,6 +1964,7 @@
         </w:numPr>
       </w:pPr>
       <w:r>
+        <w:lastRenderedPageBreak/>
         <w:t>During winter, outdoor surfaces become icy, etc.  On the trees and plants, different fruits should come about at different times of the year.</w:t>
       </w:r>
     </w:p>
@@ -2052,15 +2037,15 @@
         </w:numPr>
       </w:pPr>
       <w:r>
-        <w:t xml:space="preserve">Movement should allow the player to navigate in relatively interesting ways.  This should include a system of jumping (again, </w:t>
+        <w:t xml:space="preserve">Movement should allow the player to navigate in relatively interesting ways.  This should include a </w:t>
       </w:r>
       <w:proofErr w:type="gramStart"/>
       <w:r>
-        <w:t>may be</w:t>
+        <w:t>system of jumping</w:t>
       </w:r>
       <w:proofErr w:type="gramEnd"/>
       <w:r>
-        <w:t xml:space="preserve"> weird in this system) that can be improved over time, until the player is capable of leaping from the rooftops.  Being able to climb up z-axis walls would be another skill-based system.</w:t>
+        <w:t xml:space="preserve"> (again, may be weird in this system) that can be improved over time, until the player is capable of leaping from the rooftops.  Being able to climb up z-axis walls would be another skill-based system.</w:t>
       </w:r>
     </w:p>
     <w:p>
@@ -2206,37 +2191,34 @@
         </w:numPr>
       </w:pPr>
       <w:r>
-        <w:t xml:space="preserve">The player character will need to be made up of numerous sprites all working in conjunction with one another.  Each of these sprites will represent a different portion of their body which can then be dressed individually.  Different articles of </w:t>
-      </w:r>
+        <w:t>The player character will need to be made up of numerous sprites all working in conjunction with one another.  Each of these sprites will represent a different portion of their body which can then be dressed individually.  Different articles of clothing can then be designated to specific body parts, allowing for individual gauntlets, pauldrons, boots, etc.</w:t>
+      </w:r>
+    </w:p>
+    <w:p>
+      <w:pPr>
+        <w:numPr>
+          <w:ilvl w:val="1"/>
+          <w:numId w:val="40"/>
+        </w:numPr>
+      </w:pPr>
+      <w:r>
+        <w:t xml:space="preserve">An inventory system that needs to allow the storage of a wide range of objects in accordance </w:t>
+      </w:r>
+      <w:proofErr w:type="gramStart"/>
+      <w:r>
+        <w:t>to</w:t>
+      </w:r>
+      <w:proofErr w:type="gramEnd"/>
+      <w:r>
+        <w:t xml:space="preserve"> the player's strength stat.  This may be best achieved through a system not unlike Neverwinter Nights or Diablo.</w:t>
+      </w:r>
+    </w:p>
+    <w:p>
+      <w:pPr>
+        <w:ind w:left="1440"/>
+      </w:pPr>
       <w:r>
         <w:lastRenderedPageBreak/>
-        <w:t>clothing can then be designated to specific body parts, allowing for individual gauntlets, pauldrons, boots, etc.</w:t>
-      </w:r>
-    </w:p>
-    <w:p>
-      <w:pPr>
-        <w:numPr>
-          <w:ilvl w:val="1"/>
-          <w:numId w:val="40"/>
-        </w:numPr>
-      </w:pPr>
-      <w:r>
-        <w:t xml:space="preserve">An inventory system that needs to allow the storage of a wide range of objects in accordance </w:t>
-      </w:r>
-      <w:proofErr w:type="gramStart"/>
-      <w:r>
-        <w:t>to</w:t>
-      </w:r>
-      <w:proofErr w:type="gramEnd"/>
-      <w:r>
-        <w:t xml:space="preserve"> the player's strength stat.  This may be best achieved through a system not unlike Neverwinter Nights or Diablo.</w:t>
-      </w:r>
-    </w:p>
-    <w:p>
-      <w:pPr>
-        <w:ind w:left="1440"/>
-      </w:pPr>
-      <w:r>
         <w:br/>
       </w:r>
     </w:p>
@@ -2442,6 +2424,7 @@
     <w:p/>
     <w:p>
       <w:r>
+        <w:lastRenderedPageBreak/>
         <w:br/>
       </w:r>
       <w:r>
@@ -2645,15 +2628,7 @@
       </w:r>
       <w:proofErr w:type="gramEnd"/>
       <w:r>
-        <w:t xml:space="preserve"> are either very dedicated to being there or simply making one stop of many on a </w:t>
-      </w:r>
-      <w:proofErr w:type="gramStart"/>
-      <w:r>
-        <w:t>years</w:t>
-      </w:r>
-      <w:proofErr w:type="gramEnd"/>
-      <w:r>
-        <w:t>-long adventure.</w:t>
+        <w:t xml:space="preserve"> are either very dedicated to being there or simply making one stop of many on a years-long adventure.</w:t>
       </w:r>
     </w:p>
     <w:p>
@@ -2734,10 +2709,18 @@
       </w:r>
       <w:proofErr w:type="spellEnd"/>
       <w:r>
-        <w:t xml:space="preserve"> dragons.  The two peoples united rather than fought, and the city of Morania and the </w:t>
+        <w:t xml:space="preserve"> dragons.  The two peoples united rather than fought, and the city of </w:t>
       </w:r>
       <w:proofErr w:type="spellStart"/>
       <w:r>
+        <w:t>Morania</w:t>
+      </w:r>
+      <w:proofErr w:type="spellEnd"/>
+      <w:r>
+        <w:t xml:space="preserve"> and the </w:t>
+      </w:r>
+      <w:proofErr w:type="spellStart"/>
+      <w:r>
         <w:t>Jolakku</w:t>
       </w:r>
       <w:proofErr w:type="spellEnd"/>
@@ -2750,44 +2733,44 @@
       </w:r>
       <w:proofErr w:type="spellEnd"/>
       <w:r>
+        <w:t xml:space="preserve"> architecture hangs in the </w:t>
+      </w:r>
+      <w:r>
+        <w:t xml:space="preserve">towering </w:t>
+      </w:r>
+      <w:r>
+        <w:t xml:space="preserve">trees above Morania as added layers to the city itself, and the </w:t>
+      </w:r>
+      <w:proofErr w:type="spellStart"/>
+      <w:r>
+        <w:t>Jolakku</w:t>
+      </w:r>
+      <w:proofErr w:type="spellEnd"/>
+      <w:r>
+        <w:t xml:space="preserve"> nation is fully recognized</w:t>
+      </w:r>
+      <w:r>
+        <w:t xml:space="preserve"> to the world outside.</w:t>
+      </w:r>
+    </w:p>
+    <w:p>
+      <w:pPr>
+        <w:ind w:firstLine="720"/>
+      </w:pPr>
+    </w:p>
+    <w:p>
+      <w:pPr>
+        <w:ind w:firstLine="720"/>
+      </w:pPr>
+      <w:r>
         <w:t xml:space="preserve"> </w:t>
       </w:r>
       <w:r>
+        <w:t xml:space="preserve">The city of Morania itself is built from grey stone, largely shaped and provided by the local organization, the Stone Smiths.  This group is a religious cult dedicated to the worship of </w:t>
+      </w:r>
+      <w:r>
         <w:lastRenderedPageBreak/>
-        <w:t xml:space="preserve">architecture hangs in the </w:t>
-      </w:r>
-      <w:r>
-        <w:t xml:space="preserve">towering </w:t>
-      </w:r>
-      <w:r>
-        <w:t xml:space="preserve">trees above Morania as added layers to the city itself, and the </w:t>
-      </w:r>
-      <w:proofErr w:type="spellStart"/>
-      <w:r>
-        <w:t>Jolakku</w:t>
-      </w:r>
-      <w:proofErr w:type="spellEnd"/>
-      <w:r>
-        <w:t xml:space="preserve"> nation is fully recognized</w:t>
-      </w:r>
-      <w:r>
-        <w:t xml:space="preserve"> to the world outside.</w:t>
-      </w:r>
-    </w:p>
-    <w:p>
-      <w:pPr>
-        <w:ind w:firstLine="720"/>
-      </w:pPr>
-    </w:p>
-    <w:p>
-      <w:pPr>
-        <w:ind w:firstLine="720"/>
-      </w:pPr>
-      <w:r>
-        <w:t xml:space="preserve"> </w:t>
-      </w:r>
-      <w:r>
-        <w:t xml:space="preserve">The city of Morania itself is built from grey stone, largely shaped and provided by the local organization, the Stone Smiths.  This group is a religious cult dedicated to the worship of the copper dragon king of the island, who uses his magical control over shaping stone to create tools for the Smiths to use.  With these tools, they can carve stone like clay and move blocks the size of </w:t>
+        <w:t xml:space="preserve">the copper dragon king of the island, who uses his magical control over shaping stone to create tools for the Smiths to use.  With these tools, they can carve stone like clay and move blocks the size of </w:t>
       </w:r>
       <w:proofErr w:type="gramStart"/>
       <w:r>

</xml_diff>